<commit_message>
example with added line returns
</commit_message>
<xml_diff>
--- a/_book/Quarto-Report.docx
+++ b/_book/Quarto-Report.docx
@@ -212,6 +212,11 @@
         <w:t xml:space="preserve">SPO-227 December 2021</w:t>
       </w:r>
     </w:p>
+    <w:p>
+      <w:r>
+        <w:br w:type="page"/>
+      </w:r>
+    </w:p>
     <w:bookmarkEnd w:id="23"/>
     <w:bookmarkStart w:id="25" w:name="preface"/>
     <w:p>
@@ -223,11 +228,6 @@
       </w:r>
     </w:p>
     <w:p>
-      <w:r>
-        <w:br w:type="page"/>
-      </w:r>
-    </w:p>
-    <w:p>
       <w:pPr>
         <w:pStyle w:val="FirstParagraph"/>
       </w:pPr>
@@ -281,11 +281,6 @@
       </w:r>
       <w:r>
         <w:t xml:space="preserve">Vivamus aliquet rutrum diam ac luctus.</w:t>
-      </w:r>
-    </w:p>
-    <w:p>
-      <w:r>
-        <w:br w:type="page"/>
       </w:r>
     </w:p>
     <w:bookmarkStart w:id="24" w:name="abstract"/>
@@ -351,6 +346,11 @@
       </w:r>
       <w:r>
         <w:t xml:space="preserve">Vivamus aliquet rutrum diam ac luctus.</w:t>
+      </w:r>
+    </w:p>
+    <w:p>
+      <w:r>
+        <w:br w:type="page"/>
       </w:r>
     </w:p>
     <w:bookmarkEnd w:id="24"/>
@@ -362,11 +362,6 @@
       </w:pPr>
       <w:r>
         <w:t xml:space="preserve">3. Tips</w:t>
-      </w:r>
-    </w:p>
-    <w:p>
-      <w:r>
-        <w:br w:type="page"/>
       </w:r>
     </w:p>
     <w:p>
@@ -1635,6 +1630,11 @@
         <w:t xml:space="preserve">.</w:t>
       </w:r>
     </w:p>
+    <w:p>
+      <w:r>
+        <w:br w:type="page"/>
+      </w:r>
+    </w:p>
     <w:bookmarkEnd w:id="52"/>
     <w:bookmarkEnd w:id="53"/>
     <w:bookmarkStart w:id="58" w:name="tables-and-figures"/>
@@ -8684,7 +8684,7 @@
         </w:rPr>
         <w:t xml:space="preserve">Table </w:t>
       </w:r>
-      <w:bookmarkStart w:id="a1feeda2-1782-4b6a-a681-d78435f74211" w:name="tab1"/>
+      <w:bookmarkStart w:id="7b981788-9e2c-41e7-bdb5-efdae364f67c" w:name="tab1"/>
       <w:r xmlns:w="http://schemas.openxmlformats.org/wordprocessingml/2006/main" xmlns:wp="http://schemas.openxmlformats.org/drawingml/2006/wordprocessingDrawing" xmlns:r="http://schemas.openxmlformats.org/officeDocument/2006/relationships" xmlns:w14="http://schemas.microsoft.com/office/word/2010/wordml">
         <w:rPr>
           <w:rFonts/>
@@ -8706,7 +8706,7 @@
         </w:rPr>
         <w:fldChar w:fldCharType="end" w:dirty="true"/>
       </w:r>
-      <w:bookmarkEnd w:id="a1feeda2-1782-4b6a-a681-d78435f74211"/>
+      <w:bookmarkEnd w:id="7b981788-9e2c-41e7-bdb5-efdae364f67c"/>
       <w:r>
         <w:t xml:space="preserve">: </w:t>
       </w:r>
@@ -10652,7 +10652,7 @@
         </w:rPr>
         <w:t xml:space="preserve">Table </w:t>
       </w:r>
-      <w:bookmarkStart w:id="033140dd-1873-460f-8911-558bb387a078" w:name="tab2"/>
+      <w:bookmarkStart w:id="8b2eb91a-275e-4d7d-b0d9-f932cd40dcfe" w:name="tab2"/>
       <w:r xmlns:w="http://schemas.openxmlformats.org/wordprocessingml/2006/main" xmlns:wp="http://schemas.openxmlformats.org/drawingml/2006/wordprocessingDrawing" xmlns:r="http://schemas.openxmlformats.org/officeDocument/2006/relationships" xmlns:w14="http://schemas.microsoft.com/office/word/2010/wordml">
         <w:rPr>
           <w:rFonts/>
@@ -10674,7 +10674,7 @@
         </w:rPr>
         <w:fldChar w:fldCharType="end" w:dirty="true"/>
       </w:r>
-      <w:bookmarkEnd w:id="033140dd-1873-460f-8911-558bb387a078"/>
+      <w:bookmarkEnd w:id="8b2eb91a-275e-4d7d-b0d9-f932cd40dcfe"/>
       <w:r>
         <w:t xml:space="preserve">: </w:t>
       </w:r>

</xml_diff>